<commit_message>
Added bibliography entry for new paper by Klausen et al. (2018).
</commit_message>
<xml_diff>
--- a/Literature Review/November Notes - CPT.docx
+++ b/Literature Review/November Notes - CPT.docx
@@ -640,15 +640,7 @@
         <w:jc w:val="both"/>
       </w:pPr>
       <w:r>
-        <w:t xml:space="preserve">Cooperative transportation with UAVs. Multiple UAV rigidly attached to load, centralized control with inter-agent communication. Position and tilt angle of agents on the load is formulated as a discrete optimization problem (maximize </w:t>
-      </w:r>
-      <w:proofErr w:type="spellStart"/>
-      <w:r>
-        <w:t>a</w:t>
-      </w:r>
-      <w:proofErr w:type="spellEnd"/>
-      <w:r>
-        <w:t xml:space="preserve"> weighted sum of the angular accelerations about each axis of motion, and the linear acceleration in the vertical z axis, such that there is no agent overlap and the system can maintain static equilibrium); solutions derived using EA global optimization. Agents’ inner control loop: position control using LQR (minimize error in state and cost of control signals). Agents’ outer control loop: track reference trajectory using Robust Perfect Tracking Control.</w:t>
+        <w:t>Cooperative transportation with UAVs. Multiple UAV rigidly attached to load, centralized control with inter-agent communication. Position and tilt angle of agents on the load is formulated as a discrete optimization problem (maximize a weighted sum of the angular accelerations about each axis of motion, and the linear acceleration in the vertical z axis, such that there is no agent overlap and the system can maintain static equilibrium); solutions derived using EA global optimization. Agents’ inner control loop: position control using LQR (minimize error in state and cost of control signals). Agents’ outer control loop: track reference trajectory using Robust Perfect Tracking Control.</w:t>
       </w:r>
     </w:p>
     <w:p>
@@ -805,6 +797,55 @@
       </w:r>
       <w:r>
         <w:t xml:space="preserve"> (minimizes quadratic terms of the state and input).</w:t>
+      </w:r>
+    </w:p>
+    <w:p>
+      <w:pPr>
+        <w:pStyle w:val="ListParagraph"/>
+        <w:numPr>
+          <w:ilvl w:val="0"/>
+          <w:numId w:val="1"/>
+        </w:numPr>
+        <w:jc w:val="both"/>
+      </w:pPr>
+      <w:r>
+        <w:rPr>
+          <w:b/>
+        </w:rPr>
+        <w:t xml:space="preserve">“Cooperative Control for Multirotors Transporting an Unknown Suspended Load under Environmental Disturbances”, </w:t>
+      </w:r>
+      <w:proofErr w:type="spellStart"/>
+      <w:r>
+        <w:rPr>
+          <w:b/>
+        </w:rPr>
+        <w:t>Klausen</w:t>
+      </w:r>
+      <w:proofErr w:type="spellEnd"/>
+      <w:r>
+        <w:rPr>
+          <w:b/>
+        </w:rPr>
+        <w:t xml:space="preserve"> et al. (2018)</w:t>
+      </w:r>
+    </w:p>
+    <w:p>
+      <w:pPr>
+        <w:jc w:val="both"/>
+      </w:pPr>
+      <w:r>
+        <w:t xml:space="preserve">Cooperative transportation with UAVs. </w:t>
+      </w:r>
+      <w:r>
+        <w:t xml:space="preserve">Cable-suspended payload, distributed control. Analytical derivations of an internal feedback controller (using a passivity-based approach detailed in the authors’ previous work) and a formation controller. Features </w:t>
+      </w:r>
+      <w:proofErr w:type="spellStart"/>
+      <w:r>
+        <w:t>Udwadia-Kalaba</w:t>
+      </w:r>
+      <w:proofErr w:type="spellEnd"/>
+      <w:r>
+        <w:t xml:space="preserve"> equation in calculations of constraint forces on each vehicle for simulations. No explicit trajectory optimization techniques.</w:t>
       </w:r>
       <w:bookmarkStart w:id="0" w:name="_GoBack"/>
       <w:bookmarkEnd w:id="0"/>
@@ -1846,7 +1887,7 @@
 </file>
 
 <file path=customXml/itemProps1.xml><?xml version="1.0" encoding="utf-8"?>
-<ds:datastoreItem xmlns:ds="http://schemas.openxmlformats.org/officeDocument/2006/customXml" ds:itemID="{1768C286-8F16-4B4E-8D91-CBE8CC1D2A7E}">
+<ds:datastoreItem xmlns:ds="http://schemas.openxmlformats.org/officeDocument/2006/customXml" ds:itemID="{EE46488F-0506-4155-AC05-5400B61EAE2C}">
   <ds:schemaRefs>
     <ds:schemaRef ds:uri="http://schemas.openxmlformats.org/officeDocument/2006/bibliography"/>
   </ds:schemaRefs>

</xml_diff>